<commit_message>
doc for UC1 finish and start of the SRS
</commit_message>
<xml_diff>
--- a/doc/diagrams/useCase1/UC1.docx
+++ b/doc/diagrams/useCase1/UC1.docx
@@ -6,6 +6,7 @@
       <w:tblPr>
         <w:tblStyle w:val="TableGrid"/>
         <w:tblW w:w="9327" w:type="dxa"/>
+        <w:jc w:val="center"/>
         <w:tblLook w:val="04A0" w:firstRow="1" w:lastRow="0" w:firstColumn="1" w:lastColumn="0" w:noHBand="0" w:noVBand="1"/>
       </w:tblPr>
       <w:tblGrid>
@@ -14,9 +15,12 @@
         <w:gridCol w:w="6206"/>
       </w:tblGrid>
       <w:tr>
+        <w:trPr>
+          <w:jc w:val="center"/>
+        </w:trPr>
         <w:tc>
           <w:tcPr>
-            <w:tcW w:w="1713" w:type="dxa"/>
+            <w:tcW w:w="1704" w:type="dxa"/>
             <w:shd w:val="clear" w:color="auto" w:fill="D9D9D9" w:themeFill="background1" w:themeFillShade="D9"/>
           </w:tcPr>
           <w:p>
@@ -38,7 +42,7 @@
         </w:tc>
         <w:tc>
           <w:tcPr>
-            <w:tcW w:w="7614" w:type="dxa"/>
+            <w:tcW w:w="7623" w:type="dxa"/>
             <w:gridSpan w:val="2"/>
             <w:shd w:val="clear" w:color="auto" w:fill="D9D9D9" w:themeFill="background1" w:themeFillShade="D9"/>
           </w:tcPr>
@@ -64,9 +68,12 @@
         </w:tc>
       </w:tr>
       <w:tr>
+        <w:trPr>
+          <w:jc w:val="center"/>
+        </w:trPr>
         <w:tc>
           <w:tcPr>
-            <w:tcW w:w="1713" w:type="dxa"/>
+            <w:tcW w:w="1704" w:type="dxa"/>
           </w:tcPr>
           <w:p>
             <w:pPr>
@@ -75,6 +82,19 @@
                 <w:lang w:val="en-GB"/>
               </w:rPr>
             </w:pPr>
+          </w:p>
+          <w:p>
+            <w:pPr>
+              <w:rPr>
+                <w:lang w:val="en-GB"/>
+              </w:rPr>
+            </w:pPr>
+            <w:r>
+              <w:rPr>
+                <w:lang w:val="en-GB"/>
+              </w:rPr>
+              <w:t xml:space="preserve"> </w:t>
+            </w:r>
             <w:r>
               <w:rPr>
                 <w:lang w:val="en-GB"/>
@@ -85,32 +105,66 @@
         </w:tc>
         <w:tc>
           <w:tcPr>
-            <w:tcW w:w="7614" w:type="dxa"/>
+            <w:tcW w:w="7623" w:type="dxa"/>
             <w:gridSpan w:val="2"/>
           </w:tcPr>
           <w:p>
             <w:pPr>
-              <w:rPr>
-                <w:lang w:val="en-GB"/>
-              </w:rPr>
-            </w:pPr>
-          </w:p>
-          <w:p>
-            <w:pPr>
-              <w:rPr>
-                <w:lang w:val="en-GB"/>
-              </w:rPr>
-            </w:pPr>
-          </w:p>
-          <w:p>
-            <w:pPr>
-              <w:rPr>
-                <w:lang w:val="en-GB"/>
-              </w:rPr>
-            </w:pPr>
-          </w:p>
-          <w:p>
-            <w:pPr>
+              <w:pStyle w:val="ListParagraph"/>
+              <w:numPr>
+                <w:ilvl w:val="0"/>
+                <w:numId w:val="5"/>
+              </w:numPr>
+              <w:rPr>
+                <w:lang w:val="en-GB"/>
+              </w:rPr>
+            </w:pPr>
+            <w:r>
+              <w:rPr>
+                <w:lang w:val="en-GB"/>
+              </w:rPr>
+              <w:t>System access security</w:t>
+            </w:r>
+          </w:p>
+          <w:p>
+            <w:pPr>
+              <w:pStyle w:val="ListParagraph"/>
+              <w:numPr>
+                <w:ilvl w:val="0"/>
+                <w:numId w:val="5"/>
+              </w:numPr>
+              <w:rPr>
+                <w:lang w:val="en-GB"/>
+              </w:rPr>
+            </w:pPr>
+            <w:r>
+              <w:rPr>
+                <w:lang w:val="en-GB"/>
+              </w:rPr>
+              <w:t xml:space="preserve">Different role employees </w:t>
+            </w:r>
+          </w:p>
+          <w:p>
+            <w:pPr>
+              <w:pStyle w:val="ListParagraph"/>
+              <w:numPr>
+                <w:ilvl w:val="0"/>
+                <w:numId w:val="5"/>
+              </w:numPr>
+              <w:rPr>
+                <w:lang w:val="en-GB"/>
+              </w:rPr>
+            </w:pPr>
+            <w:r>
+              <w:rPr>
+                <w:lang w:val="en-GB"/>
+              </w:rPr>
+              <w:t>Real time updates</w:t>
+            </w:r>
+          </w:p>
+          <w:p>
+            <w:pPr>
+              <w:ind w:left="360"/>
               <w:rPr>
                 <w:lang w:val="en-GB"/>
               </w:rPr>
@@ -119,9 +173,12 @@
         </w:tc>
       </w:tr>
       <w:tr>
+        <w:trPr>
+          <w:jc w:val="center"/>
+        </w:trPr>
         <w:tc>
           <w:tcPr>
-            <w:tcW w:w="1713" w:type="dxa"/>
+            <w:tcW w:w="1704" w:type="dxa"/>
           </w:tcPr>
           <w:p>
             <w:pPr>
@@ -140,7 +197,7 @@
         </w:tc>
         <w:tc>
           <w:tcPr>
-            <w:tcW w:w="7614" w:type="dxa"/>
+            <w:tcW w:w="7623" w:type="dxa"/>
             <w:gridSpan w:val="2"/>
           </w:tcPr>
           <w:p>
@@ -154,14 +211,23 @@
                 <w:lang w:val="en-GB"/>
               </w:rPr>
               <w:t>Quick view of the access to the different functionalities of the system and which functionalities could be access as the different types of employees</w:t>
+            </w:r>
+            <w:r>
+              <w:rPr>
+                <w:lang w:val="en-GB"/>
+              </w:rPr>
+              <w:t>.</w:t>
             </w:r>
           </w:p>
         </w:tc>
       </w:tr>
       <w:tr>
+        <w:trPr>
+          <w:jc w:val="center"/>
+        </w:trPr>
         <w:tc>
           <w:tcPr>
-            <w:tcW w:w="1713" w:type="dxa"/>
+            <w:tcW w:w="1704" w:type="dxa"/>
           </w:tcPr>
           <w:p>
             <w:pPr>
@@ -180,7 +246,7 @@
         </w:tc>
         <w:tc>
           <w:tcPr>
-            <w:tcW w:w="7614" w:type="dxa"/>
+            <w:tcW w:w="7623" w:type="dxa"/>
             <w:gridSpan w:val="2"/>
           </w:tcPr>
           <w:p>
@@ -201,10 +267,11 @@
       <w:tr>
         <w:trPr>
           <w:trHeight w:val="202"/>
+          <w:jc w:val="center"/>
         </w:trPr>
         <w:tc>
           <w:tcPr>
-            <w:tcW w:w="1713" w:type="dxa"/>
+            <w:tcW w:w="1704" w:type="dxa"/>
             <w:vMerge w:val="restart"/>
           </w:tcPr>
           <w:p>
@@ -214,18 +281,50 @@
                 <w:lang w:val="en-GB"/>
               </w:rPr>
             </w:pPr>
-            <w:r>
-              <w:rPr>
-                <w:lang w:val="en-GB"/>
-              </w:rPr>
-              <w:t>Ordinary sequence</w:t>
+          </w:p>
+          <w:p>
+            <w:pPr>
+              <w:jc w:val="center"/>
+              <w:rPr>
+                <w:lang w:val="en-GB"/>
+              </w:rPr>
+            </w:pPr>
+          </w:p>
+          <w:p>
+            <w:pPr>
+              <w:jc w:val="center"/>
+              <w:rPr>
+                <w:lang w:val="en-GB"/>
+              </w:rPr>
+            </w:pPr>
+          </w:p>
+          <w:p>
+            <w:pPr>
+              <w:jc w:val="center"/>
+              <w:rPr>
+                <w:lang w:val="en-GB"/>
+              </w:rPr>
+            </w:pPr>
+            <w:r>
+              <w:rPr>
+                <w:lang w:val="en-GB"/>
+              </w:rPr>
+              <w:t>Role and System functionalities</w:t>
             </w:r>
           </w:p>
         </w:tc>
         <w:tc>
           <w:tcPr>
-            <w:tcW w:w="720" w:type="dxa"/>
+            <w:tcW w:w="1417" w:type="dxa"/>
           </w:tcPr>
+          <w:p>
+            <w:pPr>
+              <w:jc w:val="center"/>
+              <w:rPr>
+                <w:lang w:val="en-GB"/>
+              </w:rPr>
+            </w:pPr>
+          </w:p>
           <w:p>
             <w:pPr>
               <w:jc w:val="center"/>
@@ -243,7 +342,7 @@
         </w:tc>
         <w:tc>
           <w:tcPr>
-            <w:tcW w:w="6894" w:type="dxa"/>
+            <w:tcW w:w="6206" w:type="dxa"/>
           </w:tcPr>
           <w:p>
             <w:pPr>
@@ -304,10 +403,11 @@
       <w:tr>
         <w:trPr>
           <w:trHeight w:val="157"/>
+          <w:jc w:val="center"/>
         </w:trPr>
         <w:tc>
           <w:tcPr>
-            <w:tcW w:w="1713" w:type="dxa"/>
+            <w:tcW w:w="1704" w:type="dxa"/>
             <w:vMerge/>
           </w:tcPr>
           <w:p>
@@ -321,10 +421,11 @@
         </w:tc>
         <w:tc>
           <w:tcPr>
-            <w:tcW w:w="720" w:type="dxa"/>
+            <w:tcW w:w="1417" w:type="dxa"/>
           </w:tcPr>
           <w:p>
             <w:pPr>
+              <w:jc w:val="center"/>
               <w:rPr>
                 <w:lang w:val="en-GB"/>
               </w:rPr>
@@ -339,7 +440,7 @@
         </w:tc>
         <w:tc>
           <w:tcPr>
-            <w:tcW w:w="6894" w:type="dxa"/>
+            <w:tcW w:w="6206" w:type="dxa"/>
           </w:tcPr>
           <w:p>
             <w:pPr>
@@ -375,13 +476,7 @@
               <w:rPr>
                 <w:lang w:val="en-GB"/>
               </w:rPr>
-              <w:t>Can modify the medical history</w:t>
-            </w:r>
-            <w:r>
-              <w:rPr>
-                <w:lang w:val="en-GB"/>
-              </w:rPr>
-              <w:t>.</w:t>
+              <w:t>Can modify the medical history.</w:t>
             </w:r>
           </w:p>
         </w:tc>
@@ -389,10 +484,11 @@
       <w:tr>
         <w:trPr>
           <w:trHeight w:val="173"/>
+          <w:jc w:val="center"/>
         </w:trPr>
         <w:tc>
           <w:tcPr>
-            <w:tcW w:w="1713" w:type="dxa"/>
+            <w:tcW w:w="1704" w:type="dxa"/>
             <w:vMerge/>
           </w:tcPr>
           <w:p>
@@ -406,10 +502,19 @@
         </w:tc>
         <w:tc>
           <w:tcPr>
-            <w:tcW w:w="720" w:type="dxa"/>
+            <w:tcW w:w="1417" w:type="dxa"/>
           </w:tcPr>
           <w:p>
             <w:pPr>
+              <w:jc w:val="center"/>
+              <w:rPr>
+                <w:lang w:val="en-GB"/>
+              </w:rPr>
+            </w:pPr>
+          </w:p>
+          <w:p>
+            <w:pPr>
+              <w:jc w:val="center"/>
               <w:rPr>
                 <w:lang w:val="en-GB"/>
               </w:rPr>
@@ -424,7 +529,7 @@
         </w:tc>
         <w:tc>
           <w:tcPr>
-            <w:tcW w:w="6894" w:type="dxa"/>
+            <w:tcW w:w="6206" w:type="dxa"/>
           </w:tcPr>
           <w:p>
             <w:pPr>
@@ -460,13 +565,7 @@
               <w:rPr>
                 <w:lang w:val="en-GB"/>
               </w:rPr>
-              <w:t>Can modify the medical history</w:t>
-            </w:r>
-            <w:r>
-              <w:rPr>
-                <w:lang w:val="en-GB"/>
-              </w:rPr>
-              <w:t>.</w:t>
+              <w:t>Can modify the medical history.</w:t>
             </w:r>
           </w:p>
           <w:p>
@@ -490,9 +589,12 @@
         </w:tc>
       </w:tr>
       <w:tr>
+        <w:trPr>
+          <w:jc w:val="center"/>
+        </w:trPr>
         <w:tc>
           <w:tcPr>
-            <w:tcW w:w="1713" w:type="dxa"/>
+            <w:tcW w:w="1704" w:type="dxa"/>
           </w:tcPr>
           <w:p>
             <w:pPr>
@@ -511,7 +613,7 @@
         </w:tc>
         <w:tc>
           <w:tcPr>
-            <w:tcW w:w="7614" w:type="dxa"/>
+            <w:tcW w:w="7623" w:type="dxa"/>
             <w:gridSpan w:val="2"/>
           </w:tcPr>
           <w:p>
@@ -520,62 +622,18 @@
                 <w:lang w:val="en-GB"/>
               </w:rPr>
             </w:pPr>
-          </w:p>
-        </w:tc>
-      </w:tr>
-      <w:tr>
-        <w:tc>
-          <w:tcPr>
-            <w:tcW w:w="1713" w:type="dxa"/>
-          </w:tcPr>
-          <w:p>
-            <w:pPr>
-              <w:jc w:val="center"/>
-              <w:rPr>
-                <w:lang w:val="en-GB"/>
-              </w:rPr>
-            </w:pPr>
-          </w:p>
-        </w:tc>
-        <w:tc>
-          <w:tcPr>
-            <w:tcW w:w="7614" w:type="dxa"/>
-            <w:gridSpan w:val="2"/>
-          </w:tcPr>
-          <w:p>
-            <w:pPr>
-              <w:rPr>
-                <w:lang w:val="en-GB"/>
-              </w:rPr>
-            </w:pPr>
-          </w:p>
-        </w:tc>
-      </w:tr>
-      <w:tr>
-        <w:tc>
-          <w:tcPr>
-            <w:tcW w:w="1713" w:type="dxa"/>
-          </w:tcPr>
-          <w:p>
-            <w:pPr>
-              <w:jc w:val="center"/>
-              <w:rPr>
-                <w:lang w:val="en-GB"/>
-              </w:rPr>
-            </w:pPr>
-          </w:p>
-        </w:tc>
-        <w:tc>
-          <w:tcPr>
-            <w:tcW w:w="7614" w:type="dxa"/>
-            <w:gridSpan w:val="2"/>
-          </w:tcPr>
-          <w:p>
-            <w:pPr>
-              <w:rPr>
-                <w:lang w:val="en-GB"/>
-              </w:rPr>
-            </w:pPr>
+            <w:r>
+              <w:rPr>
+                <w:lang w:val="en-GB"/>
+              </w:rPr>
+              <w:t>The access and changes should be life updated</w:t>
+            </w:r>
+            <w:r>
+              <w:rPr>
+                <w:lang w:val="en-GB"/>
+              </w:rPr>
+              <w:t>.</w:t>
+            </w:r>
           </w:p>
         </w:tc>
       </w:tr>
@@ -600,6 +658,119 @@
 <file path=word/numbering.xml><?xml version="1.0" encoding="utf-8"?>
 <w:numbering xmlns:wpc="http://schemas.microsoft.com/office/word/2010/wordprocessingCanvas" xmlns:cx="http://schemas.microsoft.com/office/drawing/2014/chartex" xmlns:cx1="http://schemas.microsoft.com/office/drawing/2015/9/8/chartex" xmlns:cx2="http://schemas.microsoft.com/office/drawing/2015/10/21/chartex" xmlns:cx3="http://schemas.microsoft.com/office/drawing/2016/5/9/chartex" xmlns:cx4="http://schemas.microsoft.com/office/drawing/2016/5/10/chartex" xmlns:cx5="http://schemas.microsoft.com/office/drawing/2016/5/11/chartex" xmlns:cx6="http://schemas.microsoft.com/office/drawing/2016/5/12/chartex" xmlns:cx7="http://schemas.microsoft.com/office/drawing/2016/5/13/chartex" xmlns:cx8="http://schemas.microsoft.com/office/drawing/2016/5/14/chartex" xmlns:mc="http://schemas.openxmlformats.org/markup-compatibility/2006" xmlns:aink="http://schemas.microsoft.com/office/drawing/2016/ink" xmlns:am3d="http://schemas.microsoft.com/office/drawing/2017/model3d" xmlns:o="urn:schemas-microsoft-com:office:office" xmlns:oel="http://schemas.microsoft.com/office/2019/extlst" xmlns:r="http://schemas.openxmlformats.org/officeDocument/2006/relationships" xmlns:m="http://schemas.openxmlformats.org/officeDocument/2006/math" xmlns:v="urn:schemas-microsoft-com:vml" xmlns:wp14="http://schemas.microsoft.com/office/word/2010/wordprocessingDrawing" xmlns:wp="http://schemas.openxmlformats.org/drawingml/2006/wordprocessingDrawing" xmlns:w10="urn:schemas-microsoft-com:office:word" xmlns:w="http://schemas.openxmlformats.org/wordprocessingml/2006/main" xmlns:w14="http://schemas.microsoft.com/office/word/2010/wordml" xmlns:w15="http://schemas.microsoft.com/office/word/2012/wordml" xmlns:w16cex="http://schemas.microsoft.com/office/word/2018/wordml/cex" xmlns:w16cid="http://schemas.microsoft.com/office/word/2016/wordml/cid" xmlns:w16="http://schemas.microsoft.com/office/word/2018/wordml" xmlns:w16sdtdh="http://schemas.microsoft.com/office/word/2020/wordml/sdtdatahash" xmlns:w16se="http://schemas.microsoft.com/office/word/2015/wordml/symex" xmlns:wpg="http://schemas.microsoft.com/office/word/2010/wordprocessingGroup" xmlns:wpi="http://schemas.microsoft.com/office/word/2010/wordprocessingInk" xmlns:wne="http://schemas.microsoft.com/office/word/2006/wordml" xmlns:wps="http://schemas.microsoft.com/office/word/2010/wordprocessingShape" mc:Ignorable="w14 w15 w16se w16cid w16 w16cex w16sdtdh wp14">
   <w:abstractNum w:abstractNumId="0" w15:restartNumberingAfterBreak="0">
+    <w:nsid w:val="01856A2B"/>
+    <w:multiLevelType w:val="hybridMultilevel"/>
+    <w:tmpl w:val="634828D2"/>
+    <w:lvl w:ilvl="0" w:tplc="0C0A0001">
+      <w:start w:val="1"/>
+      <w:numFmt w:val="bullet"/>
+      <w:lvlText w:val=""/>
+      <w:lvlJc w:val="left"/>
+      <w:pPr>
+        <w:ind w:left="720" w:hanging="360"/>
+      </w:pPr>
+      <w:rPr>
+        <w:rFonts w:ascii="Symbol" w:hAnsi="Symbol" w:hint="default"/>
+      </w:rPr>
+    </w:lvl>
+    <w:lvl w:ilvl="1" w:tplc="0C0A0003" w:tentative="1">
+      <w:start w:val="1"/>
+      <w:numFmt w:val="bullet"/>
+      <w:lvlText w:val="o"/>
+      <w:lvlJc w:val="left"/>
+      <w:pPr>
+        <w:ind w:left="1440" w:hanging="360"/>
+      </w:pPr>
+      <w:rPr>
+        <w:rFonts w:ascii="Courier New" w:hAnsi="Courier New" w:cs="Courier New" w:hint="default"/>
+      </w:rPr>
+    </w:lvl>
+    <w:lvl w:ilvl="2" w:tplc="0C0A0005" w:tentative="1">
+      <w:start w:val="1"/>
+      <w:numFmt w:val="bullet"/>
+      <w:lvlText w:val=""/>
+      <w:lvlJc w:val="left"/>
+      <w:pPr>
+        <w:ind w:left="2160" w:hanging="360"/>
+      </w:pPr>
+      <w:rPr>
+        <w:rFonts w:ascii="Wingdings" w:hAnsi="Wingdings" w:hint="default"/>
+      </w:rPr>
+    </w:lvl>
+    <w:lvl w:ilvl="3" w:tplc="0C0A0001" w:tentative="1">
+      <w:start w:val="1"/>
+      <w:numFmt w:val="bullet"/>
+      <w:lvlText w:val=""/>
+      <w:lvlJc w:val="left"/>
+      <w:pPr>
+        <w:ind w:left="2880" w:hanging="360"/>
+      </w:pPr>
+      <w:rPr>
+        <w:rFonts w:ascii="Symbol" w:hAnsi="Symbol" w:hint="default"/>
+      </w:rPr>
+    </w:lvl>
+    <w:lvl w:ilvl="4" w:tplc="0C0A0003" w:tentative="1">
+      <w:start w:val="1"/>
+      <w:numFmt w:val="bullet"/>
+      <w:lvlText w:val="o"/>
+      <w:lvlJc w:val="left"/>
+      <w:pPr>
+        <w:ind w:left="3600" w:hanging="360"/>
+      </w:pPr>
+      <w:rPr>
+        <w:rFonts w:ascii="Courier New" w:hAnsi="Courier New" w:cs="Courier New" w:hint="default"/>
+      </w:rPr>
+    </w:lvl>
+    <w:lvl w:ilvl="5" w:tplc="0C0A0005" w:tentative="1">
+      <w:start w:val="1"/>
+      <w:numFmt w:val="bullet"/>
+      <w:lvlText w:val=""/>
+      <w:lvlJc w:val="left"/>
+      <w:pPr>
+        <w:ind w:left="4320" w:hanging="360"/>
+      </w:pPr>
+      <w:rPr>
+        <w:rFonts w:ascii="Wingdings" w:hAnsi="Wingdings" w:hint="default"/>
+      </w:rPr>
+    </w:lvl>
+    <w:lvl w:ilvl="6" w:tplc="0C0A0001" w:tentative="1">
+      <w:start w:val="1"/>
+      <w:numFmt w:val="bullet"/>
+      <w:lvlText w:val=""/>
+      <w:lvlJc w:val="left"/>
+      <w:pPr>
+        <w:ind w:left="5040" w:hanging="360"/>
+      </w:pPr>
+      <w:rPr>
+        <w:rFonts w:ascii="Symbol" w:hAnsi="Symbol" w:hint="default"/>
+      </w:rPr>
+    </w:lvl>
+    <w:lvl w:ilvl="7" w:tplc="0C0A0003" w:tentative="1">
+      <w:start w:val="1"/>
+      <w:numFmt w:val="bullet"/>
+      <w:lvlText w:val="o"/>
+      <w:lvlJc w:val="left"/>
+      <w:pPr>
+        <w:ind w:left="5760" w:hanging="360"/>
+      </w:pPr>
+      <w:rPr>
+        <w:rFonts w:ascii="Courier New" w:hAnsi="Courier New" w:cs="Courier New" w:hint="default"/>
+      </w:rPr>
+    </w:lvl>
+    <w:lvl w:ilvl="8" w:tplc="0C0A0005" w:tentative="1">
+      <w:start w:val="1"/>
+      <w:numFmt w:val="bullet"/>
+      <w:lvlText w:val=""/>
+      <w:lvlJc w:val="left"/>
+      <w:pPr>
+        <w:ind w:left="6480" w:hanging="360"/>
+      </w:pPr>
+      <w:rPr>
+        <w:rFonts w:ascii="Wingdings" w:hAnsi="Wingdings" w:hint="default"/>
+      </w:rPr>
+    </w:lvl>
+  </w:abstractNum>
+  <w:abstractNum w:abstractNumId="1" w15:restartNumberingAfterBreak="0">
     <w:nsid w:val="0A1E4345"/>
     <w:multiLevelType w:val="hybridMultilevel"/>
     <w:tmpl w:val="BABA15E4"/>
@@ -712,7 +883,7 @@
       </w:rPr>
     </w:lvl>
   </w:abstractNum>
-  <w:abstractNum w:abstractNumId="1" w15:restartNumberingAfterBreak="0">
+  <w:abstractNum w:abstractNumId="2" w15:restartNumberingAfterBreak="0">
     <w:nsid w:val="2F0F1B50"/>
     <w:multiLevelType w:val="hybridMultilevel"/>
     <w:tmpl w:val="2286B774"/>
@@ -798,7 +969,7 @@
       </w:pPr>
     </w:lvl>
   </w:abstractNum>
-  <w:abstractNum w:abstractNumId="2" w15:restartNumberingAfterBreak="0">
+  <w:abstractNum w:abstractNumId="3" w15:restartNumberingAfterBreak="0">
     <w:nsid w:val="418F3BFB"/>
     <w:multiLevelType w:val="hybridMultilevel"/>
     <w:tmpl w:val="8A4C0F6E"/>
@@ -911,7 +1082,7 @@
       </w:rPr>
     </w:lvl>
   </w:abstractNum>
-  <w:abstractNum w:abstractNumId="3" w15:restartNumberingAfterBreak="0">
+  <w:abstractNum w:abstractNumId="4" w15:restartNumberingAfterBreak="0">
     <w:nsid w:val="4E2E7901"/>
     <w:multiLevelType w:val="hybridMultilevel"/>
     <w:tmpl w:val="F9C46B2A"/>
@@ -1025,16 +1196,19 @@
     </w:lvl>
   </w:abstractNum>
   <w:num w:numId="1" w16cid:durableId="2098163810">
+    <w:abstractNumId w:val="2"/>
+  </w:num>
+  <w:num w:numId="2" w16cid:durableId="569510061">
     <w:abstractNumId w:val="1"/>
   </w:num>
-  <w:num w:numId="2" w16cid:durableId="569510061">
-    <w:abstractNumId w:val="0"/>
-  </w:num>
   <w:num w:numId="3" w16cid:durableId="1540127046">
-    <w:abstractNumId w:val="2"/>
+    <w:abstractNumId w:val="3"/>
   </w:num>
   <w:num w:numId="4" w16cid:durableId="188298638">
-    <w:abstractNumId w:val="3"/>
+    <w:abstractNumId w:val="4"/>
+  </w:num>
+  <w:num w:numId="5" w16cid:durableId="737246112">
+    <w:abstractNumId w:val="0"/>
   </w:num>
 </w:numbering>
 </file>

</xml_diff>